<commit_message>
written test and retrospective
</commit_message>
<xml_diff>
--- a/doc/second sprint/sprint2retrospective.docx
+++ b/doc/second sprint/sprint2retrospective.docx
@@ -1,6 +1,6 @@
 
 <file path=word/document.xml><?xml version="1.0" encoding="utf-8"?>
-<w:document xmlns:wpc="http://schemas.microsoft.com/office/word/2010/wordprocessingCanvas" xmlns:cx="http://schemas.microsoft.com/office/drawing/2014/chartex" xmlns:cx1="http://schemas.microsoft.com/office/drawing/2015/9/8/chartex" xmlns:cx2="http://schemas.microsoft.com/office/drawing/2015/10/21/chartex" xmlns:cx3="http://schemas.microsoft.com/office/drawing/2016/5/9/chartex" xmlns:cx4="http://schemas.microsoft.com/office/drawing/2016/5/10/chartex" xmlns:cx5="http://schemas.microsoft.com/office/drawing/2016/5/11/chartex" xmlns:cx6="http://schemas.microsoft.com/office/drawing/2016/5/12/chartex" xmlns:cx7="http://schemas.microsoft.com/office/drawing/2016/5/13/chartex" xmlns:cx8="http://schemas.microsoft.com/office/drawing/2016/5/14/chartex" xmlns:mc="http://schemas.openxmlformats.org/markup-compatibility/2006" xmlns:aink="http://schemas.microsoft.com/office/drawing/2016/ink" xmlns:am3d="http://schemas.microsoft.com/office/drawing/2017/model3d" xmlns:o="urn:schemas-microsoft-com:office:office" xmlns:r="http://schemas.openxmlformats.org/officeDocument/2006/relationships" xmlns:m="http://schemas.openxmlformats.org/officeDocument/2006/math" xmlns:v="urn:schemas-microsoft-com:vml" xmlns:wp14="http://schemas.microsoft.com/office/word/2010/wordprocessingDrawing" xmlns:wp="http://schemas.openxmlformats.org/drawingml/2006/wordprocessingDrawing" xmlns:w10="urn:schemas-microsoft-com:office:word" xmlns:w="http://schemas.openxmlformats.org/wordprocessingml/2006/main" xmlns:w14="http://schemas.microsoft.com/office/word/2010/wordml" xmlns:w15="http://schemas.microsoft.com/office/word/2012/wordml" xmlns:w16cid="http://schemas.microsoft.com/office/word/2016/wordml/cid" xmlns:w16se="http://schemas.microsoft.com/office/word/2015/wordml/symex" xmlns:wpg="http://schemas.microsoft.com/office/word/2010/wordprocessingGroup" xmlns:wpi="http://schemas.microsoft.com/office/word/2010/wordprocessingInk" xmlns:wne="http://schemas.microsoft.com/office/word/2006/wordml" xmlns:wps="http://schemas.microsoft.com/office/word/2010/wordprocessingShape" mc:Ignorable="w14 w15 w16se w16cid wp14">
+<w:document xmlns:wpc="http://schemas.microsoft.com/office/word/2010/wordprocessingCanvas" xmlns:cx="http://schemas.microsoft.com/office/drawing/2014/chartex" xmlns:cx1="http://schemas.microsoft.com/office/drawing/2015/9/8/chartex" xmlns:cx2="http://schemas.microsoft.com/office/drawing/2015/10/21/chartex" xmlns:cx3="http://schemas.microsoft.com/office/drawing/2016/5/9/chartex" xmlns:cx4="http://schemas.microsoft.com/office/drawing/2016/5/10/chartex" xmlns:cx5="http://schemas.microsoft.com/office/drawing/2016/5/11/chartex" xmlns:cx6="http://schemas.microsoft.com/office/drawing/2016/5/12/chartex" xmlns:cx7="http://schemas.microsoft.com/office/drawing/2016/5/13/chartex" xmlns:cx8="http://schemas.microsoft.com/office/drawing/2016/5/14/chartex" xmlns:mc="http://schemas.openxmlformats.org/markup-compatibility/2006" xmlns:aink="http://schemas.microsoft.com/office/drawing/2016/ink" xmlns:am3d="http://schemas.microsoft.com/office/drawing/2017/model3d" xmlns:o="urn:schemas-microsoft-com:office:office" xmlns:r="http://schemas.openxmlformats.org/officeDocument/2006/relationships" xmlns:m="http://schemas.openxmlformats.org/officeDocument/2006/math" xmlns:v="urn:schemas-microsoft-com:vml" xmlns:wp14="http://schemas.microsoft.com/office/word/2010/wordprocessingDrawing" xmlns:wp="http://schemas.openxmlformats.org/drawingml/2006/wordprocessingDrawing" xmlns:w10="urn:schemas-microsoft-com:office:word" xmlns:w="http://schemas.openxmlformats.org/wordprocessingml/2006/main" xmlns:w14="http://schemas.microsoft.com/office/word/2010/wordml" xmlns:w15="http://schemas.microsoft.com/office/word/2012/wordml" xmlns:w16se="http://schemas.microsoft.com/office/word/2015/wordml/symex" xmlns:wpg="http://schemas.microsoft.com/office/word/2010/wordprocessingGroup" xmlns:wpi="http://schemas.microsoft.com/office/word/2010/wordprocessingInk" xmlns:wne="http://schemas.microsoft.com/office/word/2006/wordml" xmlns:wps="http://schemas.microsoft.com/office/word/2010/wordprocessingShape" mc:Ignorable="w14 w15 w16se wp14">
   <w:body>
     <w:p>
       <w:pPr>
@@ -53,21 +53,12 @@
         </w:rPr>
         <w:t xml:space="preserve">: </w:t>
       </w:r>
-      <w:proofErr w:type="spellStart"/>
       <w:r>
         <w:rPr>
           <w:i/>
           <w:sz w:val="36"/>
         </w:rPr>
-        <w:t>Mr</w:t>
-      </w:r>
-      <w:proofErr w:type="spellEnd"/>
-      <w:r>
-        <w:rPr>
-          <w:i/>
-          <w:sz w:val="36"/>
-        </w:rPr>
-        <w:t xml:space="preserve"> Prakash Bhandari</w:t>
+        <w:t>Mr Prakash Bhandari</w:t>
       </w:r>
       <w:r>
         <w:rPr>
@@ -375,34 +366,14 @@
                 <w:szCs w:val="30"/>
               </w:rPr>
             </w:pPr>
-            <w:proofErr w:type="spellStart"/>
             <w:r>
               <w:rPr>
                 <w:i/>
                 <w:sz w:val="30"/>
                 <w:szCs w:val="30"/>
               </w:rPr>
-              <w:t>Gyeongmin</w:t>
+              <w:t>Gyeongmin Jee</w:t>
             </w:r>
-            <w:proofErr w:type="spellEnd"/>
-            <w:r>
-              <w:rPr>
-                <w:i/>
-                <w:sz w:val="30"/>
-                <w:szCs w:val="30"/>
-              </w:rPr>
-              <w:t xml:space="preserve"> </w:t>
-            </w:r>
-            <w:proofErr w:type="spellStart"/>
-            <w:r>
-              <w:rPr>
-                <w:i/>
-                <w:sz w:val="30"/>
-                <w:szCs w:val="30"/>
-              </w:rPr>
-              <w:t>Jee</w:t>
-            </w:r>
-            <w:proofErr w:type="spellEnd"/>
           </w:p>
         </w:tc>
         <w:tc>
@@ -477,18 +448,8 @@
                 <w:sz w:val="30"/>
                 <w:szCs w:val="30"/>
               </w:rPr>
-              <w:t xml:space="preserve">Sandra </w:t>
+              <w:t>Sandra Finow</w:t>
             </w:r>
-            <w:proofErr w:type="spellStart"/>
-            <w:r>
-              <w:rPr>
-                <w:i/>
-                <w:sz w:val="30"/>
-                <w:szCs w:val="30"/>
-              </w:rPr>
-              <w:t>Finow</w:t>
-            </w:r>
-            <w:proofErr w:type="spellEnd"/>
           </w:p>
         </w:tc>
         <w:tc>
@@ -786,6 +747,87 @@
       <w:pPr>
         <w:pStyle w:val="BodyText"/>
         <w:spacing w:after="0"/>
+        <w:ind w:firstLine="0"/>
+      </w:pPr>
+    </w:p>
+    <w:p>
+      <w:pPr>
+        <w:pStyle w:val="BodyText"/>
+        <w:spacing w:after="0"/>
+        <w:ind w:left="360" w:firstLine="0"/>
+      </w:pPr>
+      <w:r>
+        <w:t xml:space="preserve">In each week during this sprint, </w:t>
+      </w:r>
+      <w:r>
+        <w:t>member</w:t>
+      </w:r>
+      <w:r>
+        <w:t>s</w:t>
+      </w:r>
+      <w:bookmarkStart w:id="0" w:name="_GoBack"/>
+      <w:bookmarkEnd w:id="0"/>
+      <w:r>
+        <w:t xml:space="preserve"> had to present what they will be completing each week and for the entire sprint. At the end of each week we presented what we’ve accomplished so far and what needs to be done if any problems are encountered. Upon completion of an artefact, members would let others go through a reviewing process.</w:t>
+      </w:r>
+      <w:r>
+        <w:t xml:space="preserve"> This ensured that the artefact that was relevant to the actual website was functional on other devices. </w:t>
+      </w:r>
+    </w:p>
+    <w:p>
+      <w:pPr>
+        <w:pStyle w:val="BodyText"/>
+        <w:spacing w:after="0"/>
+        <w:ind w:left="360" w:firstLine="0"/>
+      </w:pPr>
+    </w:p>
+    <w:p>
+      <w:pPr>
+        <w:pStyle w:val="BodyText"/>
+        <w:spacing w:after="0"/>
+        <w:ind w:left="360" w:firstLine="0"/>
+      </w:pPr>
+      <w:r>
+        <w:t>An improvement from the previous sprint was</w:t>
+      </w:r>
+      <w:r>
+        <w:t xml:space="preserve"> that</w:t>
+      </w:r>
+      <w:r>
+        <w:t xml:space="preserve"> more frequesnt refactoring process was performed</w:t>
+      </w:r>
+      <w:r>
+        <w:t xml:space="preserve"> to improve</w:t>
+      </w:r>
+      <w:r>
+        <w:t xml:space="preserve"> the</w:t>
+      </w:r>
+      <w:r>
+        <w:t xml:space="preserve"> code and structure quality of the website.</w:t>
+      </w:r>
+      <w:r>
+        <w:t xml:space="preserve"> Design</w:t>
+      </w:r>
+      <w:r>
+        <w:t xml:space="preserve"> was reconsidered in order to provide better quality of the website.</w:t>
+      </w:r>
+      <w:r>
+        <w:t xml:space="preserve"> At the end of the sprint</w:t>
+      </w:r>
+      <w:r>
+        <w:t>,</w:t>
+      </w:r>
+      <w:r>
+        <w:t xml:space="preserve"> verification test was conducted and improvements were made to all errors found. </w:t>
+      </w:r>
+      <w:r>
+        <w:t xml:space="preserve"> </w:t>
+      </w:r>
+    </w:p>
+    <w:p>
+      <w:pPr>
+        <w:pStyle w:val="BodyText"/>
+        <w:spacing w:after="0"/>
       </w:pPr>
     </w:p>
     <w:p>
@@ -847,15 +889,7 @@
     </w:p>
     <w:p>
       <w:r>
-        <w:t xml:space="preserve">All due dates and/or artefacts are clearly documented and showed to the client through Slack and </w:t>
-      </w:r>
-      <w:proofErr w:type="spellStart"/>
-      <w:r>
-        <w:t>Github</w:t>
-      </w:r>
-      <w:proofErr w:type="spellEnd"/>
-      <w:r>
-        <w:t xml:space="preserve">. </w:t>
+        <w:t xml:space="preserve">All due dates and/or artefacts are clearly documented and showed to the client through Slack and Github. </w:t>
       </w:r>
     </w:p>
     <w:p/>
@@ -865,6 +899,7 @@
         <w:pStyle w:val="Heading1"/>
       </w:pPr>
       <w:r>
+        <w:lastRenderedPageBreak/>
         <w:t>issues raised</w:t>
       </w:r>
     </w:p>
@@ -1040,6 +1075,7 @@
         <w:pStyle w:val="Heading1"/>
       </w:pPr>
       <w:r>
+        <w:lastRenderedPageBreak/>
         <w:t>APPENDICES</w:t>
       </w:r>
     </w:p>
@@ -1151,10 +1187,7 @@
         </w:rPr>
       </w:pPr>
     </w:p>
-    <w:p>
-      <w:bookmarkStart w:id="0" w:name="_GoBack"/>
-      <w:bookmarkEnd w:id="0"/>
-    </w:p>
+    <w:p/>
     <w:sectPr>
       <w:headerReference w:type="even" r:id="rId8"/>
       <w:headerReference w:type="default" r:id="rId9"/>
@@ -1171,7 +1204,7 @@
 </file>
 
 <file path=word/endnotes.xml><?xml version="1.0" encoding="utf-8"?>
-<w:endnotes xmlns:wpc="http://schemas.microsoft.com/office/word/2010/wordprocessingCanvas" xmlns:cx="http://schemas.microsoft.com/office/drawing/2014/chartex" xmlns:cx1="http://schemas.microsoft.com/office/drawing/2015/9/8/chartex" xmlns:cx2="http://schemas.microsoft.com/office/drawing/2015/10/21/chartex" xmlns:cx3="http://schemas.microsoft.com/office/drawing/2016/5/9/chartex" xmlns:cx4="http://schemas.microsoft.com/office/drawing/2016/5/10/chartex" xmlns:cx5="http://schemas.microsoft.com/office/drawing/2016/5/11/chartex" xmlns:cx6="http://schemas.microsoft.com/office/drawing/2016/5/12/chartex" xmlns:cx7="http://schemas.microsoft.com/office/drawing/2016/5/13/chartex" xmlns:cx8="http://schemas.microsoft.com/office/drawing/2016/5/14/chartex" xmlns:mc="http://schemas.openxmlformats.org/markup-compatibility/2006" xmlns:aink="http://schemas.microsoft.com/office/drawing/2016/ink" xmlns:am3d="http://schemas.microsoft.com/office/drawing/2017/model3d" xmlns:o="urn:schemas-microsoft-com:office:office" xmlns:r="http://schemas.openxmlformats.org/officeDocument/2006/relationships" xmlns:m="http://schemas.openxmlformats.org/officeDocument/2006/math" xmlns:v="urn:schemas-microsoft-com:vml" xmlns:wp14="http://schemas.microsoft.com/office/word/2010/wordprocessingDrawing" xmlns:wp="http://schemas.openxmlformats.org/drawingml/2006/wordprocessingDrawing" xmlns:w10="urn:schemas-microsoft-com:office:word" xmlns:w="http://schemas.openxmlformats.org/wordprocessingml/2006/main" xmlns:w14="http://schemas.microsoft.com/office/word/2010/wordml" xmlns:w15="http://schemas.microsoft.com/office/word/2012/wordml" xmlns:w16cid="http://schemas.microsoft.com/office/word/2016/wordml/cid" xmlns:w16se="http://schemas.microsoft.com/office/word/2015/wordml/symex" xmlns:wpg="http://schemas.microsoft.com/office/word/2010/wordprocessingGroup" xmlns:wpi="http://schemas.microsoft.com/office/word/2010/wordprocessingInk" xmlns:wne="http://schemas.microsoft.com/office/word/2006/wordml" xmlns:wps="http://schemas.microsoft.com/office/word/2010/wordprocessingShape" mc:Ignorable="w14 w15 w16se w16cid wp14">
+<w:endnotes xmlns:wpc="http://schemas.microsoft.com/office/word/2010/wordprocessingCanvas" xmlns:cx="http://schemas.microsoft.com/office/drawing/2014/chartex" xmlns:cx1="http://schemas.microsoft.com/office/drawing/2015/9/8/chartex" xmlns:cx2="http://schemas.microsoft.com/office/drawing/2015/10/21/chartex" xmlns:cx3="http://schemas.microsoft.com/office/drawing/2016/5/9/chartex" xmlns:cx4="http://schemas.microsoft.com/office/drawing/2016/5/10/chartex" xmlns:cx5="http://schemas.microsoft.com/office/drawing/2016/5/11/chartex" xmlns:cx6="http://schemas.microsoft.com/office/drawing/2016/5/12/chartex" xmlns:cx7="http://schemas.microsoft.com/office/drawing/2016/5/13/chartex" xmlns:cx8="http://schemas.microsoft.com/office/drawing/2016/5/14/chartex" xmlns:mc="http://schemas.openxmlformats.org/markup-compatibility/2006" xmlns:aink="http://schemas.microsoft.com/office/drawing/2016/ink" xmlns:am3d="http://schemas.microsoft.com/office/drawing/2017/model3d" xmlns:o="urn:schemas-microsoft-com:office:office" xmlns:r="http://schemas.openxmlformats.org/officeDocument/2006/relationships" xmlns:m="http://schemas.openxmlformats.org/officeDocument/2006/math" xmlns:v="urn:schemas-microsoft-com:vml" xmlns:wp14="http://schemas.microsoft.com/office/word/2010/wordprocessingDrawing" xmlns:wp="http://schemas.openxmlformats.org/drawingml/2006/wordprocessingDrawing" xmlns:w10="urn:schemas-microsoft-com:office:word" xmlns:w="http://schemas.openxmlformats.org/wordprocessingml/2006/main" xmlns:w14="http://schemas.microsoft.com/office/word/2010/wordml" xmlns:w15="http://schemas.microsoft.com/office/word/2012/wordml" xmlns:w16se="http://schemas.microsoft.com/office/word/2015/wordml/symex" xmlns:wpg="http://schemas.microsoft.com/office/word/2010/wordprocessingGroup" xmlns:wpi="http://schemas.microsoft.com/office/word/2010/wordprocessingInk" xmlns:wne="http://schemas.microsoft.com/office/word/2006/wordml" xmlns:wps="http://schemas.microsoft.com/office/word/2010/wordprocessingShape" mc:Ignorable="w14 w15 w16se wp14">
   <w:endnote w:type="separator" w:id="-1">
     <w:p>
       <w:r>
@@ -1190,7 +1223,7 @@
 </file>
 
 <file path=word/footnotes.xml><?xml version="1.0" encoding="utf-8"?>
-<w:footnotes xmlns:wpc="http://schemas.microsoft.com/office/word/2010/wordprocessingCanvas" xmlns:cx="http://schemas.microsoft.com/office/drawing/2014/chartex" xmlns:cx1="http://schemas.microsoft.com/office/drawing/2015/9/8/chartex" xmlns:cx2="http://schemas.microsoft.com/office/drawing/2015/10/21/chartex" xmlns:cx3="http://schemas.microsoft.com/office/drawing/2016/5/9/chartex" xmlns:cx4="http://schemas.microsoft.com/office/drawing/2016/5/10/chartex" xmlns:cx5="http://schemas.microsoft.com/office/drawing/2016/5/11/chartex" xmlns:cx6="http://schemas.microsoft.com/office/drawing/2016/5/12/chartex" xmlns:cx7="http://schemas.microsoft.com/office/drawing/2016/5/13/chartex" xmlns:cx8="http://schemas.microsoft.com/office/drawing/2016/5/14/chartex" xmlns:mc="http://schemas.openxmlformats.org/markup-compatibility/2006" xmlns:aink="http://schemas.microsoft.com/office/drawing/2016/ink" xmlns:am3d="http://schemas.microsoft.com/office/drawing/2017/model3d" xmlns:o="urn:schemas-microsoft-com:office:office" xmlns:r="http://schemas.openxmlformats.org/officeDocument/2006/relationships" xmlns:m="http://schemas.openxmlformats.org/officeDocument/2006/math" xmlns:v="urn:schemas-microsoft-com:vml" xmlns:wp14="http://schemas.microsoft.com/office/word/2010/wordprocessingDrawing" xmlns:wp="http://schemas.openxmlformats.org/drawingml/2006/wordprocessingDrawing" xmlns:w10="urn:schemas-microsoft-com:office:word" xmlns:w="http://schemas.openxmlformats.org/wordprocessingml/2006/main" xmlns:w14="http://schemas.microsoft.com/office/word/2010/wordml" xmlns:w15="http://schemas.microsoft.com/office/word/2012/wordml" xmlns:w16cid="http://schemas.microsoft.com/office/word/2016/wordml/cid" xmlns:w16se="http://schemas.microsoft.com/office/word/2015/wordml/symex" xmlns:wpg="http://schemas.microsoft.com/office/word/2010/wordprocessingGroup" xmlns:wpi="http://schemas.microsoft.com/office/word/2010/wordprocessingInk" xmlns:wne="http://schemas.microsoft.com/office/word/2006/wordml" xmlns:wps="http://schemas.microsoft.com/office/word/2010/wordprocessingShape" mc:Ignorable="w14 w15 w16se w16cid wp14">
+<w:footnotes xmlns:wpc="http://schemas.microsoft.com/office/word/2010/wordprocessingCanvas" xmlns:cx="http://schemas.microsoft.com/office/drawing/2014/chartex" xmlns:cx1="http://schemas.microsoft.com/office/drawing/2015/9/8/chartex" xmlns:cx2="http://schemas.microsoft.com/office/drawing/2015/10/21/chartex" xmlns:cx3="http://schemas.microsoft.com/office/drawing/2016/5/9/chartex" xmlns:cx4="http://schemas.microsoft.com/office/drawing/2016/5/10/chartex" xmlns:cx5="http://schemas.microsoft.com/office/drawing/2016/5/11/chartex" xmlns:cx6="http://schemas.microsoft.com/office/drawing/2016/5/12/chartex" xmlns:cx7="http://schemas.microsoft.com/office/drawing/2016/5/13/chartex" xmlns:cx8="http://schemas.microsoft.com/office/drawing/2016/5/14/chartex" xmlns:mc="http://schemas.openxmlformats.org/markup-compatibility/2006" xmlns:aink="http://schemas.microsoft.com/office/drawing/2016/ink" xmlns:am3d="http://schemas.microsoft.com/office/drawing/2017/model3d" xmlns:o="urn:schemas-microsoft-com:office:office" xmlns:r="http://schemas.openxmlformats.org/officeDocument/2006/relationships" xmlns:m="http://schemas.openxmlformats.org/officeDocument/2006/math" xmlns:v="urn:schemas-microsoft-com:vml" xmlns:wp14="http://schemas.microsoft.com/office/word/2010/wordprocessingDrawing" xmlns:wp="http://schemas.openxmlformats.org/drawingml/2006/wordprocessingDrawing" xmlns:w10="urn:schemas-microsoft-com:office:word" xmlns:w="http://schemas.openxmlformats.org/wordprocessingml/2006/main" xmlns:w14="http://schemas.microsoft.com/office/word/2010/wordml" xmlns:w15="http://schemas.microsoft.com/office/word/2012/wordml" xmlns:w16se="http://schemas.microsoft.com/office/word/2015/wordml/symex" xmlns:wpg="http://schemas.microsoft.com/office/word/2010/wordprocessingGroup" xmlns:wpi="http://schemas.microsoft.com/office/word/2010/wordprocessingInk" xmlns:wne="http://schemas.microsoft.com/office/word/2006/wordml" xmlns:wps="http://schemas.microsoft.com/office/word/2010/wordprocessingShape" mc:Ignorable="w14 w15 w16se wp14">
   <w:footnote w:type="separator" w:id="-1">
     <w:p>
       <w:r>
@@ -1226,25 +1259,25 @@
 </file>
 
 <file path=word/header1.xml><?xml version="1.0" encoding="utf-8"?>
-<w:hdr xmlns:wpc="http://schemas.microsoft.com/office/word/2010/wordprocessingCanvas" xmlns:cx="http://schemas.microsoft.com/office/drawing/2014/chartex" xmlns:cx1="http://schemas.microsoft.com/office/drawing/2015/9/8/chartex" xmlns:cx2="http://schemas.microsoft.com/office/drawing/2015/10/21/chartex" xmlns:cx3="http://schemas.microsoft.com/office/drawing/2016/5/9/chartex" xmlns:cx4="http://schemas.microsoft.com/office/drawing/2016/5/10/chartex" xmlns:cx5="http://schemas.microsoft.com/office/drawing/2016/5/11/chartex" xmlns:cx6="http://schemas.microsoft.com/office/drawing/2016/5/12/chartex" xmlns:cx7="http://schemas.microsoft.com/office/drawing/2016/5/13/chartex" xmlns:cx8="http://schemas.microsoft.com/office/drawing/2016/5/14/chartex" xmlns:mc="http://schemas.openxmlformats.org/markup-compatibility/2006" xmlns:aink="http://schemas.microsoft.com/office/drawing/2016/ink" xmlns:am3d="http://schemas.microsoft.com/office/drawing/2017/model3d" xmlns:o="urn:schemas-microsoft-com:office:office" xmlns:r="http://schemas.openxmlformats.org/officeDocument/2006/relationships" xmlns:m="http://schemas.openxmlformats.org/officeDocument/2006/math" xmlns:v="urn:schemas-microsoft-com:vml" xmlns:wp14="http://schemas.microsoft.com/office/word/2010/wordprocessingDrawing" xmlns:wp="http://schemas.openxmlformats.org/drawingml/2006/wordprocessingDrawing" xmlns:w10="urn:schemas-microsoft-com:office:word" xmlns:w="http://schemas.openxmlformats.org/wordprocessingml/2006/main" xmlns:w14="http://schemas.microsoft.com/office/word/2010/wordml" xmlns:w15="http://schemas.microsoft.com/office/word/2012/wordml" xmlns:w16cid="http://schemas.microsoft.com/office/word/2016/wordml/cid" xmlns:w16se="http://schemas.microsoft.com/office/word/2015/wordml/symex" xmlns:wpg="http://schemas.microsoft.com/office/word/2010/wordprocessingGroup" xmlns:wpi="http://schemas.microsoft.com/office/word/2010/wordprocessingInk" xmlns:wne="http://schemas.microsoft.com/office/word/2006/wordml" xmlns:wps="http://schemas.microsoft.com/office/word/2010/wordprocessingShape" mc:Ignorable="w14 w15 w16se w16cid wp14">
+<w:hdr xmlns:wpc="http://schemas.microsoft.com/office/word/2010/wordprocessingCanvas" xmlns:cx="http://schemas.microsoft.com/office/drawing/2014/chartex" xmlns:cx1="http://schemas.microsoft.com/office/drawing/2015/9/8/chartex" xmlns:cx2="http://schemas.microsoft.com/office/drawing/2015/10/21/chartex" xmlns:cx3="http://schemas.microsoft.com/office/drawing/2016/5/9/chartex" xmlns:cx4="http://schemas.microsoft.com/office/drawing/2016/5/10/chartex" xmlns:cx5="http://schemas.microsoft.com/office/drawing/2016/5/11/chartex" xmlns:cx6="http://schemas.microsoft.com/office/drawing/2016/5/12/chartex" xmlns:cx7="http://schemas.microsoft.com/office/drawing/2016/5/13/chartex" xmlns:cx8="http://schemas.microsoft.com/office/drawing/2016/5/14/chartex" xmlns:mc="http://schemas.openxmlformats.org/markup-compatibility/2006" xmlns:aink="http://schemas.microsoft.com/office/drawing/2016/ink" xmlns:am3d="http://schemas.microsoft.com/office/drawing/2017/model3d" xmlns:o="urn:schemas-microsoft-com:office:office" xmlns:r="http://schemas.openxmlformats.org/officeDocument/2006/relationships" xmlns:m="http://schemas.openxmlformats.org/officeDocument/2006/math" xmlns:v="urn:schemas-microsoft-com:vml" xmlns:wp14="http://schemas.microsoft.com/office/word/2010/wordprocessingDrawing" xmlns:wp="http://schemas.openxmlformats.org/drawingml/2006/wordprocessingDrawing" xmlns:w10="urn:schemas-microsoft-com:office:word" xmlns:w="http://schemas.openxmlformats.org/wordprocessingml/2006/main" xmlns:w14="http://schemas.microsoft.com/office/word/2010/wordml" xmlns:w15="http://schemas.microsoft.com/office/word/2012/wordml" xmlns:w16se="http://schemas.microsoft.com/office/word/2015/wordml/symex" xmlns:wpg="http://schemas.microsoft.com/office/word/2010/wordprocessingGroup" xmlns:wpi="http://schemas.microsoft.com/office/word/2010/wordprocessingInk" xmlns:wne="http://schemas.microsoft.com/office/word/2006/wordml" xmlns:wps="http://schemas.microsoft.com/office/word/2010/wordprocessingShape" mc:Ignorable="w14 w15 w16se wp14">
   <w:p/>
 </w:hdr>
 </file>
 
 <file path=word/header2.xml><?xml version="1.0" encoding="utf-8"?>
-<w:hdr xmlns:wpc="http://schemas.microsoft.com/office/word/2010/wordprocessingCanvas" xmlns:cx="http://schemas.microsoft.com/office/drawing/2014/chartex" xmlns:cx1="http://schemas.microsoft.com/office/drawing/2015/9/8/chartex" xmlns:cx2="http://schemas.microsoft.com/office/drawing/2015/10/21/chartex" xmlns:cx3="http://schemas.microsoft.com/office/drawing/2016/5/9/chartex" xmlns:cx4="http://schemas.microsoft.com/office/drawing/2016/5/10/chartex" xmlns:cx5="http://schemas.microsoft.com/office/drawing/2016/5/11/chartex" xmlns:cx6="http://schemas.microsoft.com/office/drawing/2016/5/12/chartex" xmlns:cx7="http://schemas.microsoft.com/office/drawing/2016/5/13/chartex" xmlns:cx8="http://schemas.microsoft.com/office/drawing/2016/5/14/chartex" xmlns:mc="http://schemas.openxmlformats.org/markup-compatibility/2006" xmlns:aink="http://schemas.microsoft.com/office/drawing/2016/ink" xmlns:am3d="http://schemas.microsoft.com/office/drawing/2017/model3d" xmlns:o="urn:schemas-microsoft-com:office:office" xmlns:r="http://schemas.openxmlformats.org/officeDocument/2006/relationships" xmlns:m="http://schemas.openxmlformats.org/officeDocument/2006/math" xmlns:v="urn:schemas-microsoft-com:vml" xmlns:wp14="http://schemas.microsoft.com/office/word/2010/wordprocessingDrawing" xmlns:wp="http://schemas.openxmlformats.org/drawingml/2006/wordprocessingDrawing" xmlns:w10="urn:schemas-microsoft-com:office:word" xmlns:w="http://schemas.openxmlformats.org/wordprocessingml/2006/main" xmlns:w14="http://schemas.microsoft.com/office/word/2010/wordml" xmlns:w15="http://schemas.microsoft.com/office/word/2012/wordml" xmlns:w16cid="http://schemas.microsoft.com/office/word/2016/wordml/cid" xmlns:w16se="http://schemas.microsoft.com/office/word/2015/wordml/symex" xmlns:wpg="http://schemas.microsoft.com/office/word/2010/wordprocessingGroup" xmlns:wpi="http://schemas.microsoft.com/office/word/2010/wordprocessingInk" xmlns:wne="http://schemas.microsoft.com/office/word/2006/wordml" xmlns:wps="http://schemas.microsoft.com/office/word/2010/wordprocessingShape" mc:Ignorable="w14 w15 w16se w16cid wp14">
+<w:hdr xmlns:wpc="http://schemas.microsoft.com/office/word/2010/wordprocessingCanvas" xmlns:cx="http://schemas.microsoft.com/office/drawing/2014/chartex" xmlns:cx1="http://schemas.microsoft.com/office/drawing/2015/9/8/chartex" xmlns:cx2="http://schemas.microsoft.com/office/drawing/2015/10/21/chartex" xmlns:cx3="http://schemas.microsoft.com/office/drawing/2016/5/9/chartex" xmlns:cx4="http://schemas.microsoft.com/office/drawing/2016/5/10/chartex" xmlns:cx5="http://schemas.microsoft.com/office/drawing/2016/5/11/chartex" xmlns:cx6="http://schemas.microsoft.com/office/drawing/2016/5/12/chartex" xmlns:cx7="http://schemas.microsoft.com/office/drawing/2016/5/13/chartex" xmlns:cx8="http://schemas.microsoft.com/office/drawing/2016/5/14/chartex" xmlns:mc="http://schemas.openxmlformats.org/markup-compatibility/2006" xmlns:aink="http://schemas.microsoft.com/office/drawing/2016/ink" xmlns:am3d="http://schemas.microsoft.com/office/drawing/2017/model3d" xmlns:o="urn:schemas-microsoft-com:office:office" xmlns:r="http://schemas.openxmlformats.org/officeDocument/2006/relationships" xmlns:m="http://schemas.openxmlformats.org/officeDocument/2006/math" xmlns:v="urn:schemas-microsoft-com:vml" xmlns:wp14="http://schemas.microsoft.com/office/word/2010/wordprocessingDrawing" xmlns:wp="http://schemas.openxmlformats.org/drawingml/2006/wordprocessingDrawing" xmlns:w10="urn:schemas-microsoft-com:office:word" xmlns:w="http://schemas.openxmlformats.org/wordprocessingml/2006/main" xmlns:w14="http://schemas.microsoft.com/office/word/2010/wordml" xmlns:w15="http://schemas.microsoft.com/office/word/2012/wordml" xmlns:w16se="http://schemas.microsoft.com/office/word/2015/wordml/symex" xmlns:wpg="http://schemas.microsoft.com/office/word/2010/wordprocessingGroup" xmlns:wpi="http://schemas.microsoft.com/office/word/2010/wordprocessingInk" xmlns:wne="http://schemas.microsoft.com/office/word/2006/wordml" xmlns:wps="http://schemas.microsoft.com/office/word/2010/wordprocessingShape" mc:Ignorable="w14 w15 w16se wp14">
   <w:p/>
 </w:hdr>
 </file>
 
 <file path=word/header3.xml><?xml version="1.0" encoding="utf-8"?>
-<w:hdr xmlns:wpc="http://schemas.microsoft.com/office/word/2010/wordprocessingCanvas" xmlns:cx="http://schemas.microsoft.com/office/drawing/2014/chartex" xmlns:cx1="http://schemas.microsoft.com/office/drawing/2015/9/8/chartex" xmlns:cx2="http://schemas.microsoft.com/office/drawing/2015/10/21/chartex" xmlns:cx3="http://schemas.microsoft.com/office/drawing/2016/5/9/chartex" xmlns:cx4="http://schemas.microsoft.com/office/drawing/2016/5/10/chartex" xmlns:cx5="http://schemas.microsoft.com/office/drawing/2016/5/11/chartex" xmlns:cx6="http://schemas.microsoft.com/office/drawing/2016/5/12/chartex" xmlns:cx7="http://schemas.microsoft.com/office/drawing/2016/5/13/chartex" xmlns:cx8="http://schemas.microsoft.com/office/drawing/2016/5/14/chartex" xmlns:mc="http://schemas.openxmlformats.org/markup-compatibility/2006" xmlns:aink="http://schemas.microsoft.com/office/drawing/2016/ink" xmlns:am3d="http://schemas.microsoft.com/office/drawing/2017/model3d" xmlns:o="urn:schemas-microsoft-com:office:office" xmlns:r="http://schemas.openxmlformats.org/officeDocument/2006/relationships" xmlns:m="http://schemas.openxmlformats.org/officeDocument/2006/math" xmlns:v="urn:schemas-microsoft-com:vml" xmlns:wp14="http://schemas.microsoft.com/office/word/2010/wordprocessingDrawing" xmlns:wp="http://schemas.openxmlformats.org/drawingml/2006/wordprocessingDrawing" xmlns:w10="urn:schemas-microsoft-com:office:word" xmlns:w="http://schemas.openxmlformats.org/wordprocessingml/2006/main" xmlns:w14="http://schemas.microsoft.com/office/word/2010/wordml" xmlns:w15="http://schemas.microsoft.com/office/word/2012/wordml" xmlns:w16cid="http://schemas.microsoft.com/office/word/2016/wordml/cid" xmlns:w16se="http://schemas.microsoft.com/office/word/2015/wordml/symex" xmlns:wpg="http://schemas.microsoft.com/office/word/2010/wordprocessingGroup" xmlns:wpi="http://schemas.microsoft.com/office/word/2010/wordprocessingInk" xmlns:wne="http://schemas.microsoft.com/office/word/2006/wordml" xmlns:wps="http://schemas.microsoft.com/office/word/2010/wordprocessingShape" mc:Ignorable="w14 w15 w16se w16cid wp14">
+<w:hdr xmlns:wpc="http://schemas.microsoft.com/office/word/2010/wordprocessingCanvas" xmlns:cx="http://schemas.microsoft.com/office/drawing/2014/chartex" xmlns:cx1="http://schemas.microsoft.com/office/drawing/2015/9/8/chartex" xmlns:cx2="http://schemas.microsoft.com/office/drawing/2015/10/21/chartex" xmlns:cx3="http://schemas.microsoft.com/office/drawing/2016/5/9/chartex" xmlns:cx4="http://schemas.microsoft.com/office/drawing/2016/5/10/chartex" xmlns:cx5="http://schemas.microsoft.com/office/drawing/2016/5/11/chartex" xmlns:cx6="http://schemas.microsoft.com/office/drawing/2016/5/12/chartex" xmlns:cx7="http://schemas.microsoft.com/office/drawing/2016/5/13/chartex" xmlns:cx8="http://schemas.microsoft.com/office/drawing/2016/5/14/chartex" xmlns:mc="http://schemas.openxmlformats.org/markup-compatibility/2006" xmlns:aink="http://schemas.microsoft.com/office/drawing/2016/ink" xmlns:am3d="http://schemas.microsoft.com/office/drawing/2017/model3d" xmlns:o="urn:schemas-microsoft-com:office:office" xmlns:r="http://schemas.openxmlformats.org/officeDocument/2006/relationships" xmlns:m="http://schemas.openxmlformats.org/officeDocument/2006/math" xmlns:v="urn:schemas-microsoft-com:vml" xmlns:wp14="http://schemas.microsoft.com/office/word/2010/wordprocessingDrawing" xmlns:wp="http://schemas.openxmlformats.org/drawingml/2006/wordprocessingDrawing" xmlns:w10="urn:schemas-microsoft-com:office:word" xmlns:w="http://schemas.openxmlformats.org/wordprocessingml/2006/main" xmlns:w14="http://schemas.microsoft.com/office/word/2010/wordml" xmlns:w15="http://schemas.microsoft.com/office/word/2012/wordml" xmlns:w16se="http://schemas.microsoft.com/office/word/2015/wordml/symex" xmlns:wpg="http://schemas.microsoft.com/office/word/2010/wordprocessingGroup" xmlns:wpi="http://schemas.microsoft.com/office/word/2010/wordprocessingInk" xmlns:wne="http://schemas.microsoft.com/office/word/2006/wordml" xmlns:wps="http://schemas.microsoft.com/office/word/2010/wordprocessingShape" mc:Ignorable="w14 w15 w16se wp14">
   <w:p/>
 </w:hdr>
 </file>
 
 <file path=word/numbering.xml><?xml version="1.0" encoding="utf-8"?>
-<w:numbering xmlns:wpc="http://schemas.microsoft.com/office/word/2010/wordprocessingCanvas" xmlns:cx="http://schemas.microsoft.com/office/drawing/2014/chartex" xmlns:cx1="http://schemas.microsoft.com/office/drawing/2015/9/8/chartex" xmlns:cx2="http://schemas.microsoft.com/office/drawing/2015/10/21/chartex" xmlns:cx3="http://schemas.microsoft.com/office/drawing/2016/5/9/chartex" xmlns:cx4="http://schemas.microsoft.com/office/drawing/2016/5/10/chartex" xmlns:cx5="http://schemas.microsoft.com/office/drawing/2016/5/11/chartex" xmlns:cx6="http://schemas.microsoft.com/office/drawing/2016/5/12/chartex" xmlns:cx7="http://schemas.microsoft.com/office/drawing/2016/5/13/chartex" xmlns:cx8="http://schemas.microsoft.com/office/drawing/2016/5/14/chartex" xmlns:mc="http://schemas.openxmlformats.org/markup-compatibility/2006" xmlns:aink="http://schemas.microsoft.com/office/drawing/2016/ink" xmlns:am3d="http://schemas.microsoft.com/office/drawing/2017/model3d" xmlns:o="urn:schemas-microsoft-com:office:office" xmlns:r="http://schemas.openxmlformats.org/officeDocument/2006/relationships" xmlns:m="http://schemas.openxmlformats.org/officeDocument/2006/math" xmlns:v="urn:schemas-microsoft-com:vml" xmlns:wp14="http://schemas.microsoft.com/office/word/2010/wordprocessingDrawing" xmlns:wp="http://schemas.openxmlformats.org/drawingml/2006/wordprocessingDrawing" xmlns:w10="urn:schemas-microsoft-com:office:word" xmlns:w="http://schemas.openxmlformats.org/wordprocessingml/2006/main" xmlns:w14="http://schemas.microsoft.com/office/word/2010/wordml" xmlns:w15="http://schemas.microsoft.com/office/word/2012/wordml" xmlns:w16cid="http://schemas.microsoft.com/office/word/2016/wordml/cid" xmlns:w16se="http://schemas.microsoft.com/office/word/2015/wordml/symex" xmlns:wpg="http://schemas.microsoft.com/office/word/2010/wordprocessingGroup" xmlns:wpi="http://schemas.microsoft.com/office/word/2010/wordprocessingInk" xmlns:wne="http://schemas.microsoft.com/office/word/2006/wordml" xmlns:wps="http://schemas.microsoft.com/office/word/2010/wordprocessingShape" mc:Ignorable="w14 w15 w16se w16cid wp14">
+<w:numbering xmlns:wpc="http://schemas.microsoft.com/office/word/2010/wordprocessingCanvas" xmlns:cx="http://schemas.microsoft.com/office/drawing/2014/chartex" xmlns:cx1="http://schemas.microsoft.com/office/drawing/2015/9/8/chartex" xmlns:cx2="http://schemas.microsoft.com/office/drawing/2015/10/21/chartex" xmlns:cx3="http://schemas.microsoft.com/office/drawing/2016/5/9/chartex" xmlns:cx4="http://schemas.microsoft.com/office/drawing/2016/5/10/chartex" xmlns:cx5="http://schemas.microsoft.com/office/drawing/2016/5/11/chartex" xmlns:cx6="http://schemas.microsoft.com/office/drawing/2016/5/12/chartex" xmlns:cx7="http://schemas.microsoft.com/office/drawing/2016/5/13/chartex" xmlns:cx8="http://schemas.microsoft.com/office/drawing/2016/5/14/chartex" xmlns:mc="http://schemas.openxmlformats.org/markup-compatibility/2006" xmlns:aink="http://schemas.microsoft.com/office/drawing/2016/ink" xmlns:am3d="http://schemas.microsoft.com/office/drawing/2017/model3d" xmlns:o="urn:schemas-microsoft-com:office:office" xmlns:r="http://schemas.openxmlformats.org/officeDocument/2006/relationships" xmlns:m="http://schemas.openxmlformats.org/officeDocument/2006/math" xmlns:v="urn:schemas-microsoft-com:vml" xmlns:wp14="http://schemas.microsoft.com/office/word/2010/wordprocessingDrawing" xmlns:wp="http://schemas.openxmlformats.org/drawingml/2006/wordprocessingDrawing" xmlns:w10="urn:schemas-microsoft-com:office:word" xmlns:w="http://schemas.openxmlformats.org/wordprocessingml/2006/main" xmlns:w14="http://schemas.microsoft.com/office/word/2010/wordml" xmlns:w15="http://schemas.microsoft.com/office/word/2012/wordml" xmlns:w16se="http://schemas.microsoft.com/office/word/2015/wordml/symex" xmlns:wpg="http://schemas.microsoft.com/office/word/2010/wordprocessingGroup" xmlns:wpi="http://schemas.microsoft.com/office/word/2010/wordprocessingInk" xmlns:wne="http://schemas.microsoft.com/office/word/2006/wordml" xmlns:wps="http://schemas.microsoft.com/office/word/2010/wordprocessingShape" mc:Ignorable="w14 w15 w16se wp14">
   <w:abstractNum w:abstractNumId="0" w15:restartNumberingAfterBreak="0">
     <w:nsid w:val="FFFFFFFE"/>
     <w:multiLevelType w:val="singleLevel"/>
@@ -2050,7 +2083,7 @@
 </file>
 
 <file path=word/styles.xml><?xml version="1.0" encoding="utf-8"?>
-<w:styles xmlns:mc="http://schemas.openxmlformats.org/markup-compatibility/2006" xmlns:r="http://schemas.openxmlformats.org/officeDocument/2006/relationships" xmlns:w="http://schemas.openxmlformats.org/wordprocessingml/2006/main" xmlns:w14="http://schemas.microsoft.com/office/word/2010/wordml" xmlns:w15="http://schemas.microsoft.com/office/word/2012/wordml" xmlns:w16cid="http://schemas.microsoft.com/office/word/2016/wordml/cid" xmlns:w16se="http://schemas.microsoft.com/office/word/2015/wordml/symex" mc:Ignorable="w14 w15 w16se w16cid">
+<w:styles xmlns:mc="http://schemas.openxmlformats.org/markup-compatibility/2006" xmlns:r="http://schemas.openxmlformats.org/officeDocument/2006/relationships" xmlns:w="http://schemas.openxmlformats.org/wordprocessingml/2006/main" xmlns:w14="http://schemas.microsoft.com/office/word/2010/wordml" xmlns:w15="http://schemas.microsoft.com/office/word/2012/wordml" xmlns:w16se="http://schemas.microsoft.com/office/word/2015/wordml/symex" mc:Ignorable="w14 w15 w16se">
   <w:docDefaults>
     <w:rPrDefault>
       <w:rPr>

</xml_diff>

<commit_message>
Updated communication and issues raised
</commit_message>
<xml_diff>
--- a/doc/second sprint/sprint2retrospective.docx
+++ b/doc/second sprint/sprint2retrospective.docx
@@ -16,7 +16,7 @@
         <w:pStyle w:val="TitleCover"/>
       </w:pPr>
       <w:r>
-        <w:t>Sprint 1</w:t>
+        <w:t>Sprint 2</w:t>
       </w:r>
       <w:r>
         <w:t xml:space="preserve"> Retrospective</w:t>
@@ -25,65 +25,62 @@
     <w:p>
       <w:pPr>
         <w:pStyle w:val="SubtitleCover"/>
-      </w:pPr>
-      <w:r>
+        <w:rPr>
+          <w:i/>
+        </w:rPr>
+      </w:pPr>
+      <w:r>
+        <w:rPr>
+          <w:i/>
+        </w:rPr>
         <w:t>IFB299 – group 45</w:t>
       </w:r>
     </w:p>
     <w:p>
       <w:pPr>
-        <w:pStyle w:val="BodyText"/>
-        <w:jc w:val="center"/>
-        <w:rPr>
-          <w:i/>
-          <w:sz w:val="36"/>
-        </w:rPr>
-      </w:pPr>
-      <w:r>
-        <w:rPr>
-          <w:i/>
-          <w:sz w:val="36"/>
-        </w:rPr>
+        <w:pStyle w:val="SubtitleCover"/>
+      </w:pPr>
+      <w:r>
         <w:t>Tutor</w:t>
       </w:r>
       <w:r>
-        <w:rPr>
-          <w:i/>
-          <w:sz w:val="36"/>
-        </w:rPr>
         <w:t xml:space="preserve">: </w:t>
       </w:r>
-      <w:proofErr w:type="spellStart"/>
-      <w:r>
-        <w:rPr>
-          <w:i/>
-          <w:sz w:val="36"/>
-        </w:rPr>
+      <w:r>
         <w:t>Mr</w:t>
       </w:r>
-      <w:proofErr w:type="spellEnd"/>
-      <w:r>
-        <w:rPr>
-          <w:i/>
-          <w:sz w:val="36"/>
-        </w:rPr>
+      <w:r>
+        <w:t>.</w:t>
+      </w:r>
+      <w:r>
         <w:t xml:space="preserve"> Prakash Bhandari</w:t>
       </w:r>
       <w:r>
-        <w:rPr>
-          <w:i/>
-          <w:sz w:val="36"/>
-        </w:rPr>
         <w:br/>
         <w:t>Date Submitted</w:t>
       </w:r>
       <w:r>
-        <w:rPr>
-          <w:i/>
-          <w:sz w:val="36"/>
-        </w:rPr>
-        <w:t>: 04/10/17</w:t>
-      </w:r>
+        <w:t xml:space="preserve">: </w:t>
+      </w:r>
+      <w:r>
+        <w:t>November 3</w:t>
+      </w:r>
+      <w:r>
+        <w:rPr>
+          <w:vertAlign w:val="superscript"/>
+        </w:rPr>
+        <w:t>rd</w:t>
+      </w:r>
+      <w:r>
+        <w:t>, 2017</w:t>
+      </w:r>
+    </w:p>
+    <w:p>
+      <w:pPr>
+        <w:pStyle w:val="BodyText"/>
+        <w:spacing w:after="0"/>
+        <w:ind w:firstLine="0"/>
+      </w:pPr>
     </w:p>
     <w:p>
       <w:pPr>
@@ -551,7 +548,10 @@
       </w:r>
       <w:r>
         <w:lastRenderedPageBreak/>
-        <w:t>sprint 1 retrospective</w:t>
+        <w:t>sprint 2</w:t>
+      </w:r>
+      <w:r>
+        <w:t xml:space="preserve"> retrospective</w:t>
       </w:r>
     </w:p>
     <w:p>
@@ -625,6 +625,23 @@
           <w:i/>
         </w:rPr>
         <w:t>No spelling or grammatical errors</w:t>
+      </w:r>
+    </w:p>
+    <w:p>
+      <w:pPr>
+        <w:pStyle w:val="ListBullet"/>
+        <w:numPr>
+          <w:ilvl w:val="0"/>
+          <w:numId w:val="0"/>
+        </w:numPr>
+        <w:tabs>
+          <w:tab w:val="left" w:pos="1176"/>
+        </w:tabs>
+        <w:spacing w:after="0"/>
+        <w:ind w:left="360"/>
+      </w:pPr>
+      <w:r>
+        <w:tab/>
       </w:r>
     </w:p>
     <w:p>
@@ -637,6 +654,56 @@
         <w:spacing w:after="0"/>
         <w:ind w:left="360"/>
       </w:pPr>
+      <w:r>
+        <w:t xml:space="preserve">For sprint two, our communication remained at a high standard. Holding two weekly </w:t>
+      </w:r>
+      <w:r>
+        <w:t xml:space="preserve">online Slack </w:t>
+      </w:r>
+      <w:r>
+        <w:t>meetings on top of our workshop class ensured all members we</w:t>
+      </w:r>
+      <w:r>
+        <w:t>re up to date with tasks</w:t>
+      </w:r>
+      <w:r>
+        <w:t>, goals, and deadlines. It also ensured all mem</w:t>
+      </w:r>
+      <w:r>
+        <w:t>bers could</w:t>
+      </w:r>
+      <w:r>
+        <w:t xml:space="preserve"> inform others about </w:t>
+      </w:r>
+      <w:r>
+        <w:t xml:space="preserve">any of </w:t>
+      </w:r>
+      <w:r>
+        <w:t>their issues</w:t>
+      </w:r>
+      <w:r>
+        <w:t xml:space="preserve"> or queries</w:t>
+      </w:r>
+      <w:r>
+        <w:t xml:space="preserve"> and resultingly these </w:t>
+      </w:r>
+      <w:r>
+        <w:t>issues and queries</w:t>
+      </w:r>
+      <w:r>
+        <w:t xml:space="preserve"> were quickly alleviated.</w:t>
+      </w:r>
+      <w:r>
+        <w:t xml:space="preserve"> </w:t>
+      </w:r>
+      <w:r>
+        <w:t>The layout of our Slack channels also aided with how well our team communicated, by having separate weekly channels and debugging channels for example</w:t>
+      </w:r>
+      <w:bookmarkStart w:id="0" w:name="_GoBack"/>
+      <w:bookmarkEnd w:id="0"/>
+      <w:r>
+        <w:t>.</w:t>
+      </w:r>
     </w:p>
     <w:p>
       <w:pPr>
@@ -651,6 +718,114 @@
     </w:p>
     <w:p>
       <w:pPr>
+        <w:pStyle w:val="ListBullet"/>
+        <w:numPr>
+          <w:ilvl w:val="0"/>
+          <w:numId w:val="0"/>
+        </w:numPr>
+        <w:spacing w:after="0"/>
+        <w:ind w:left="360"/>
+      </w:pPr>
+      <w:r>
+        <w:t xml:space="preserve">Another aspect of excellent communication within the team was the medium of using meeting minutes. </w:t>
+      </w:r>
+      <w:r>
+        <w:t xml:space="preserve">If a member was unable to attend a meeting or became unsure of their individual tasks which were delegated to them during a meeting, </w:t>
+      </w:r>
+      <w:r>
+        <w:t xml:space="preserve">through </w:t>
+      </w:r>
+      <w:r>
+        <w:t xml:space="preserve">using meeting minutes as a medium of communication, team members </w:t>
+      </w:r>
+      <w:r>
+        <w:t>could</w:t>
+      </w:r>
+      <w:r>
+        <w:t xml:space="preserve"> confirm their tasks as well as understand the overall accomplishments and outcomes from the team meeting. Again, this communication ensured all team members were on the same page and could easily review previous meetings </w:t>
+      </w:r>
+      <w:r>
+        <w:t>and their</w:t>
+      </w:r>
+      <w:r>
+        <w:t xml:space="preserve"> goals.</w:t>
+      </w:r>
+    </w:p>
+    <w:p>
+      <w:pPr>
+        <w:pStyle w:val="ListBullet"/>
+        <w:numPr>
+          <w:ilvl w:val="0"/>
+          <w:numId w:val="0"/>
+        </w:numPr>
+        <w:spacing w:after="0"/>
+        <w:ind w:left="360"/>
+      </w:pPr>
+    </w:p>
+    <w:p>
+      <w:pPr>
+        <w:pStyle w:val="ListBullet"/>
+        <w:numPr>
+          <w:ilvl w:val="0"/>
+          <w:numId w:val="0"/>
+        </w:numPr>
+        <w:spacing w:after="0"/>
+        <w:ind w:left="360"/>
+      </w:pPr>
+      <w:r>
+        <w:t>Additionally, as per our contract, all team members effectively informed others if they were unable to attend meetings</w:t>
+      </w:r>
+      <w:r>
+        <w:t xml:space="preserve"> either via Slack or </w:t>
+      </w:r>
+      <w:r>
+        <w:t>in person during our workshop classes.</w:t>
+      </w:r>
+    </w:p>
+    <w:p>
+      <w:pPr>
+        <w:pStyle w:val="ListBullet"/>
+        <w:numPr>
+          <w:ilvl w:val="0"/>
+          <w:numId w:val="0"/>
+        </w:numPr>
+        <w:spacing w:after="0"/>
+        <w:ind w:left="360"/>
+      </w:pPr>
+    </w:p>
+    <w:p>
+      <w:pPr>
+        <w:pStyle w:val="ListBullet"/>
+        <w:numPr>
+          <w:ilvl w:val="0"/>
+          <w:numId w:val="0"/>
+        </w:numPr>
+        <w:spacing w:after="0"/>
+        <w:ind w:left="360"/>
+      </w:pPr>
+      <w:r>
+        <w:t xml:space="preserve">Overall, our team had great transparency and constantly kept other team members in the loop </w:t>
+      </w:r>
+      <w:r>
+        <w:t>regarding</w:t>
+      </w:r>
+      <w:r>
+        <w:t xml:space="preserve"> their personal commitments, issues, achievements, and ideas.</w:t>
+      </w:r>
+    </w:p>
+    <w:p>
+      <w:pPr>
+        <w:pStyle w:val="ListBullet"/>
+        <w:numPr>
+          <w:ilvl w:val="0"/>
+          <w:numId w:val="0"/>
+        </w:numPr>
+        <w:spacing w:after="0"/>
+        <w:ind w:left="360"/>
+      </w:pPr>
+    </w:p>
+    <w:p>
+      <w:pPr>
         <w:pStyle w:val="Heading1"/>
       </w:pPr>
       <w:r>
@@ -835,6 +1010,7 @@
         <w:rPr>
           <w:i/>
         </w:rPr>
+        <w:lastRenderedPageBreak/>
         <w:t xml:space="preserve">The client or tutor receives all deliverables on time. </w:t>
       </w:r>
     </w:p>
@@ -895,10 +1071,149 @@
     </w:p>
     <w:p>
       <w:pPr>
-        <w:rPr>
-          <w:i/>
-        </w:rPr>
-      </w:pPr>
+        <w:jc w:val="both"/>
+      </w:pPr>
+      <w:r>
+        <w:t>Some</w:t>
+      </w:r>
+      <w:r>
+        <w:t xml:space="preserve"> minor issue</w:t>
+      </w:r>
+      <w:r>
+        <w:t>s</w:t>
+      </w:r>
+      <w:r>
+        <w:t xml:space="preserve"> which hampered </w:t>
+      </w:r>
+      <w:r>
+        <w:t>the p</w:t>
+      </w:r>
+      <w:r>
+        <w:t xml:space="preserve">rogress of this project include (1) </w:t>
+      </w:r>
+      <w:r>
+        <w:t>that each member had different commitments</w:t>
+      </w:r>
+      <w:r>
+        <w:t xml:space="preserve"> such as work</w:t>
+      </w:r>
+      <w:r>
+        <w:t xml:space="preserve">, </w:t>
+      </w:r>
+      <w:r>
+        <w:t xml:space="preserve">(2) </w:t>
+      </w:r>
+      <w:r>
+        <w:t>time constraints due to other</w:t>
+      </w:r>
+      <w:r>
+        <w:t xml:space="preserve"> university</w:t>
+      </w:r>
+      <w:r>
+        <w:t xml:space="preserve"> subjects, and</w:t>
+      </w:r>
+      <w:r>
+        <w:t xml:space="preserve"> (3)</w:t>
+      </w:r>
+      <w:r>
+        <w:t xml:space="preserve"> </w:t>
+      </w:r>
+      <w:r>
+        <w:t xml:space="preserve">each member has </w:t>
+      </w:r>
+      <w:r>
+        <w:t>different skill l</w:t>
+      </w:r>
+      <w:r>
+        <w:t>evels</w:t>
+      </w:r>
+      <w:r>
+        <w:t xml:space="preserve"> in relation to coding</w:t>
+      </w:r>
+      <w:r>
+        <w:t xml:space="preserve">. </w:t>
+      </w:r>
+      <w:r>
+        <w:t xml:space="preserve">Due to having different commitments, planning weekly team meetings was a slight challenge. When other university subjects had other assessment items due, team members focused on their other subjects instead of the </w:t>
+      </w:r>
+      <w:proofErr w:type="spellStart"/>
+      <w:r>
+        <w:t>SmartCity</w:t>
+      </w:r>
+      <w:proofErr w:type="spellEnd"/>
+      <w:r>
+        <w:t xml:space="preserve"> project. Learning some Django related items was still a hurdle to overcome </w:t>
+      </w:r>
+      <w:r>
+        <w:t xml:space="preserve">in </w:t>
+      </w:r>
+      <w:r>
+        <w:t xml:space="preserve">this sprint, though due to having some </w:t>
+      </w:r>
+      <w:r>
+        <w:t>previous knowledge from</w:t>
+      </w:r>
+      <w:r>
+        <w:t xml:space="preserve"> sprint</w:t>
+      </w:r>
+      <w:r>
+        <w:t xml:space="preserve"> one</w:t>
+      </w:r>
+      <w:r>
+        <w:t xml:space="preserve">, these hurdles were overcome slightly quicker. </w:t>
+      </w:r>
+      <w:r>
+        <w:t>Despite these</w:t>
+      </w:r>
+      <w:r>
+        <w:t xml:space="preserve"> </w:t>
+      </w:r>
+      <w:r>
+        <w:t>minor issues being present</w:t>
+      </w:r>
+      <w:r>
+        <w:t>, the team tried as hard as they could to ensure all</w:t>
+      </w:r>
+      <w:r>
+        <w:t xml:space="preserve"> item</w:t>
+      </w:r>
+      <w:r>
+        <w:t xml:space="preserve"> deadlines were met. </w:t>
+      </w:r>
+    </w:p>
+    <w:p>
+      <w:pPr>
+        <w:jc w:val="both"/>
+      </w:pPr>
+    </w:p>
+    <w:p>
+      <w:pPr>
+        <w:jc w:val="both"/>
+      </w:pPr>
+      <w:r>
+        <w:t xml:space="preserve">In terms of </w:t>
+      </w:r>
+      <w:r>
+        <w:t>major or serious</w:t>
+      </w:r>
+      <w:r>
+        <w:t xml:space="preserve"> issues</w:t>
+      </w:r>
+      <w:r>
+        <w:t xml:space="preserve">, </w:t>
+      </w:r>
+      <w:r>
+        <w:t>one member lost use of his laptop as it had to be sent off for repairs and consequently was unable to be as productive during the workshop meetings</w:t>
+      </w:r>
+      <w:r>
+        <w:t xml:space="preserve"> for a bit over a month</w:t>
+      </w:r>
+      <w:r>
+        <w:t xml:space="preserve">. </w:t>
+      </w:r>
+      <w:r>
+        <w:t xml:space="preserve"> </w:t>
+      </w:r>
     </w:p>
     <w:p>
       <w:pPr>
@@ -1151,10 +1466,7 @@
         </w:rPr>
       </w:pPr>
     </w:p>
-    <w:p>
-      <w:bookmarkStart w:id="0" w:name="_GoBack"/>
-      <w:bookmarkEnd w:id="0"/>
-    </w:p>
+    <w:p/>
     <w:sectPr>
       <w:headerReference w:type="even" r:id="rId8"/>
       <w:headerReference w:type="default" r:id="rId9"/>

</xml_diff>